<commit_message>
removed update flags and report is updated
</commit_message>
<xml_diff>
--- a/retry/PDP-8sim.docx
+++ b/retry/PDP-8sim.docx
@@ -117,7 +117,6 @@
         <w:t xml:space="preserve"> complexities that go along with implementing a RISC type ISA.</w:t>
       </w:r>
     </w:p>
-    <w:p/>
     <w:p>
       <w:pPr>
         <w:pStyle w:val="Heading1"/>
@@ -382,7 +381,6 @@
         </w:numPr>
       </w:pPr>
       <w:r>
-        <w:lastRenderedPageBreak/>
         <w:t>Auto increment adds 2 cycles</w:t>
       </w:r>
     </w:p>
@@ -407,6 +405,7 @@
         </w:numPr>
       </w:pPr>
       <w:r>
+        <w:lastRenderedPageBreak/>
         <w:t>Generate a summary at the end of execution</w:t>
       </w:r>
     </w:p>
@@ -443,11 +442,12 @@
         </w:numPr>
       </w:pPr>
       <w:r>
-        <w:t>Number of times each instruction type (by mnemonic) was executed</w:t>
-      </w:r>
-    </w:p>
-    <w:p/>
-    <w:p/>
+        <w:t>Number of times each instruction type (b</w:t>
+      </w:r>
+      <w:r>
+        <w:t>y mnemonic) was executed</w:t>
+      </w:r>
+    </w:p>
     <w:p>
       <w:pPr>
         <w:pStyle w:val="Heading1"/>
@@ -480,11 +480,9 @@
         <w:t xml:space="preserve">The simulator was designed in C++ </w:t>
       </w:r>
       <w:r>
-        <w:t>with some libraries custom built for handling the conversion of the register values from octal to binary, strings, numerals, and two’s complement.  The major libraries that handle this we implemented to make it easier to construct a GUI that would wrap around the command line code.  The design also requires that conditional flags be used for choosing the correct input information type between octal, hex, and binary.  There are additional flags for debugging and trace file creation for statistics and memory dumps.</w:t>
-      </w:r>
-    </w:p>
-    <w:p/>
-    <w:p/>
+        <w:t xml:space="preserve">with some libraries custom built for handling the conversion of the register values from octal to binary, strings, numerals, and two’s complement.  The major libraries that handle this we implemented to make it easier to construct a GUI that would wrap around the command line code.  The design also requires that conditional flags be used for choosing the correct input information type between octal, hex, and binary.  </w:t>
+      </w:r>
+    </w:p>
     <w:p>
       <w:pPr>
         <w:pStyle w:val="Heading1"/>
@@ -498,81 +496,298 @@
         <w:ind w:firstLine="720"/>
       </w:pPr>
       <w:r>
-        <w:t>We started with the paged memory file as our base and expanded on that by building structured, class, subsystems that would handle access to and from the memory subsystem.  We then built upon the basic register/memory class</w:t>
-      </w:r>
-      <w:r>
-        <w:t xml:space="preserve"> system to incorporate </w:t>
-      </w:r>
-      <w:r>
-        <w:t xml:space="preserve">reading in a file that had the address format specified by the command line interface.  We then built a variation of the </w:t>
+        <w:t xml:space="preserve">Figure 1 shows the class hierarchy of the PDP-8 simulator. The class </w:t>
       </w:r>
       <w:proofErr w:type="spellStart"/>
       <w:r>
-        <w:t>bitset</w:t>
+        <w:t>memarray</w:t>
       </w:r>
       <w:proofErr w:type="spellEnd"/>
       <w:r>
-        <w:t xml:space="preserve"> library to handle the implementation of the register values that would have to be easily converted from octal to </w:t>
+        <w:t xml:space="preserve"> handles</w:t>
+      </w:r>
+      <w:r>
+        <w:t xml:space="preserve"> the paged memory file</w:t>
+      </w:r>
+      <w:r>
+        <w:t xml:space="preserve"> which is an array of the </w:t>
+      </w:r>
+      <w:proofErr w:type="spellStart"/>
+      <w:r>
+        <w:t>struct</w:t>
+      </w:r>
+      <w:proofErr w:type="spellEnd"/>
+      <w:r>
+        <w:t xml:space="preserve"> </w:t>
+      </w:r>
+      <w:proofErr w:type="spellStart"/>
+      <w:r>
+        <w:t>memReg</w:t>
+      </w:r>
+      <w:proofErr w:type="spellEnd"/>
+      <w:r>
+        <w:t xml:space="preserve">, an unsigned short for register value and Boolean for access tracking. </w:t>
+      </w:r>
+      <w:r>
+        <w:t xml:space="preserve"> </w:t>
       </w:r>
       <w:proofErr w:type="gramStart"/>
       <w:r>
-        <w:t xml:space="preserve">decimal  </w:t>
-      </w:r>
+        <w:t>It’s</w:t>
+      </w:r>
+      <w:proofErr w:type="gramEnd"/>
+      <w:r>
+        <w:t xml:space="preserve"> subsystems </w:t>
+      </w:r>
+      <w:r>
+        <w:t>handle</w:t>
+      </w:r>
+      <w:r>
+        <w:t>s</w:t>
+      </w:r>
+      <w:r>
+        <w:t xml:space="preserve"> access to and from the memory s</w:t>
+      </w:r>
+      <w:r>
+        <w:t xml:space="preserve">ubsystem, including the only load and store methods.  The </w:t>
+      </w:r>
+      <w:proofErr w:type="spellStart"/>
+      <w:r>
+        <w:t>alu</w:t>
+      </w:r>
+      <w:proofErr w:type="spellEnd"/>
+      <w:r>
+        <w:t xml:space="preserve"> class handles basic operations such as and, or, add, compliment, </w:t>
+      </w:r>
+      <w:proofErr w:type="spellStart"/>
+      <w:proofErr w:type="gramStart"/>
+      <w:r>
+        <w:t>ect</w:t>
+      </w:r>
+      <w:proofErr w:type="spellEnd"/>
+      <w:proofErr w:type="gramEnd"/>
+      <w:r>
+        <w:t xml:space="preserve">. The </w:t>
+      </w:r>
+      <w:proofErr w:type="spellStart"/>
+      <w:r>
+        <w:t>instFormat</w:t>
+      </w:r>
+      <w:proofErr w:type="spellEnd"/>
+      <w:r>
+        <w:t xml:space="preserve"> class takes in an instruction and parses </w:t>
+      </w:r>
+      <w:proofErr w:type="gramStart"/>
+      <w:r>
+        <w:t>it’s</w:t>
+      </w:r>
+      <w:proofErr w:type="gramEnd"/>
+      <w:r>
+        <w:t xml:space="preserve"> zero page and indirect bits, opcodes, </w:t>
+      </w:r>
+      <w:r>
+        <w:t xml:space="preserve">statistic </w:t>
+      </w:r>
+      <w:r>
+        <w:t xml:space="preserve">increment timing and printing. The </w:t>
+      </w:r>
+      <w:proofErr w:type="spellStart"/>
+      <w:r>
+        <w:t>effAddress</w:t>
+      </w:r>
+      <w:proofErr w:type="spellEnd"/>
+      <w:r>
+        <w:t xml:space="preserve"> calculates the effective address. The </w:t>
+      </w:r>
+      <w:proofErr w:type="spellStart"/>
+      <w:r>
+        <w:t>opRow</w:t>
+      </w:r>
+      <w:proofErr w:type="spellEnd"/>
+      <w:r>
+        <w:t xml:space="preserve"> class is a structure that holds opcodes names, cycles, total usage and total.  The </w:t>
+      </w:r>
+      <w:proofErr w:type="spellStart"/>
+      <w:r>
+        <w:t>opTable</w:t>
+      </w:r>
+      <w:proofErr w:type="spellEnd"/>
+      <w:r>
+        <w:t xml:space="preserve"> class is an array of </w:t>
+      </w:r>
+      <w:proofErr w:type="spellStart"/>
+      <w:r>
+        <w:t>opRows</w:t>
+      </w:r>
+      <w:proofErr w:type="spellEnd"/>
+      <w:r>
+        <w:t xml:space="preserve"> that represents each opcode</w:t>
+      </w:r>
+      <w:r>
+        <w:t>, indexing the table by that opcode. The error class prints errors in debug mode.</w:t>
+      </w:r>
+    </w:p>
+    <w:p>
+      <w:pPr>
+        <w:ind w:firstLine="720"/>
+      </w:pPr>
+      <w:r>
+        <w:t>The program is written in C++ with custom classes and a custom library to control the data conversions.</w:t>
+      </w:r>
+      <w:r>
+        <w:t xml:space="preserve">  This is currently a command line program that requires flags for handling file input flow as well as debugging.  The file input can be specified as a local path </w:t>
+      </w:r>
+      <w:proofErr w:type="gramStart"/>
+      <w:r>
+        <w:t>preceded</w:t>
+      </w:r>
+      <w:proofErr w:type="gramEnd"/>
+      <w:r>
+        <w:t xml:space="preserve"> by the –f flag.  The input data type is the –o, -v flags.  O is for octal, v is for hexadecimal and if no flag is given then binary is the </w:t>
+      </w:r>
+      <w:r>
+        <w:t>default input type</w:t>
+      </w:r>
+    </w:p>
+    <w:p>
+      <w:pPr>
+        <w:pStyle w:val="Heading2"/>
+      </w:pPr>
       <w:r>
         <w:lastRenderedPageBreak/>
-        <w:t>to</w:t>
+        <w:t>Figure 1</w:t>
+      </w:r>
+      <w:r>
+        <w:t xml:space="preserve"> Class structure</w:t>
+      </w:r>
+    </w:p>
+    <w:p>
+      <w:r>
+        <w:rPr>
+          <w:noProof/>
+        </w:rPr>
+        <w:drawing>
+          <wp:inline distT="0" distB="0" distL="0" distR="0">
+            <wp:extent cx="4456364" cy="7410450"/>
+            <wp:effectExtent l="0" t="0" r="1905" b="0"/>
+            <wp:docPr id="3" name="Picture 3"/>
+            <wp:cNvGraphicFramePr>
+              <a:graphicFrameLocks xmlns:a="http://schemas.openxmlformats.org/drawingml/2006/main" noChangeAspect="1"/>
+            </wp:cNvGraphicFramePr>
+            <a:graphic xmlns:a="http://schemas.openxmlformats.org/drawingml/2006/main">
+              <a:graphicData uri="http://schemas.openxmlformats.org/drawingml/2006/picture">
+                <pic:pic xmlns:pic="http://schemas.openxmlformats.org/drawingml/2006/picture">
+                  <pic:nvPicPr>
+                    <pic:cNvPr id="0" name="ClassDiagram.jpg"/>
+                    <pic:cNvPicPr/>
+                  </pic:nvPicPr>
+                  <pic:blipFill>
+                    <a:blip r:embed="rId9" cstate="print">
+                      <a:extLst>
+                        <a:ext uri="{28A0092B-C50C-407E-A947-70E740481C1C}">
+                          <a14:useLocalDpi xmlns:a14="http://schemas.microsoft.com/office/drawing/2010/main" val="0"/>
+                        </a:ext>
+                      </a:extLst>
+                    </a:blip>
+                    <a:stretch>
+                      <a:fillRect/>
+                    </a:stretch>
+                  </pic:blipFill>
+                  <pic:spPr>
+                    <a:xfrm>
+                      <a:off x="0" y="0"/>
+                      <a:ext cx="4459335" cy="7415390"/>
+                    </a:xfrm>
+                    <a:prstGeom prst="rect">
+                      <a:avLst/>
+                    </a:prstGeom>
+                  </pic:spPr>
+                </pic:pic>
+              </a:graphicData>
+            </a:graphic>
+          </wp:inline>
+        </w:drawing>
+      </w:r>
+    </w:p>
+    <w:p>
+      <w:pPr>
+        <w:pStyle w:val="Heading2"/>
+      </w:pPr>
+      <w:r>
+        <w:lastRenderedPageBreak/>
+        <w:t xml:space="preserve">Figure 2 Example of Instruction Interaction </w:t>
+      </w:r>
+      <w:proofErr w:type="gramStart"/>
+      <w:r>
+        <w:t>Within</w:t>
       </w:r>
       <w:proofErr w:type="gramEnd"/>
       <w:r>
-        <w:t xml:space="preserve"> binary, as well as finding the complements of the above.  The class also provides the simulator to be able to produce the data in string formats for legibility, and to potentially be hooked into a GUI in the future.  Finally we built the opcode structure directly within our execution control class.</w:t>
-      </w:r>
-    </w:p>
-    <w:p>
-      <w:pPr>
-        <w:ind w:firstLine="720"/>
-      </w:pPr>
-      <w:r>
-        <w:t>The program is written in C++ with custom classes and a custom library to control the data conversions.</w:t>
-      </w:r>
-      <w:r>
-        <w:t xml:space="preserve">  This is currently a command line program that requires flags for handling file input flow as well as debugging.  The file input can be specified as a local path </w:t>
-      </w:r>
-      <w:proofErr w:type="gramStart"/>
-      <w:r>
-        <w:t>preceded</w:t>
-      </w:r>
-      <w:proofErr w:type="gramEnd"/>
-      <w:r>
-        <w:t xml:space="preserve"> by the –f flag.  The input data type is the –o, -v flags.  O is for octal, v is for hexadecimal and if no flag is given then binary is the </w:t>
-      </w:r>
-      <w:r>
-        <w:t>default input type.  –d specifies the debug flag for the program.</w:t>
-      </w:r>
-    </w:p>
-    <w:p/>
+        <w:t xml:space="preserve"> the Classes</w:t>
+      </w:r>
+    </w:p>
+    <w:p>
+      <w:r>
+        <w:rPr>
+          <w:noProof/>
+        </w:rPr>
+        <w:drawing>
+          <wp:inline distT="0" distB="0" distL="0" distR="0">
+            <wp:extent cx="7449475" cy="4772120"/>
+            <wp:effectExtent l="5080" t="0" r="4445" b="4445"/>
+            <wp:docPr id="1" name="Picture 1"/>
+            <wp:cNvGraphicFramePr>
+              <a:graphicFrameLocks xmlns:a="http://schemas.openxmlformats.org/drawingml/2006/main" noChangeAspect="1"/>
+            </wp:cNvGraphicFramePr>
+            <a:graphic xmlns:a="http://schemas.openxmlformats.org/drawingml/2006/main">
+              <a:graphicData uri="http://schemas.openxmlformats.org/drawingml/2006/picture">
+                <pic:pic xmlns:pic="http://schemas.openxmlformats.org/drawingml/2006/picture">
+                  <pic:nvPicPr>
+                    <pic:cNvPr id="0" name="sequencedia.jpg"/>
+                    <pic:cNvPicPr/>
+                  </pic:nvPicPr>
+                  <pic:blipFill>
+                    <a:blip r:embed="rId10" cstate="print">
+                      <a:extLst>
+                        <a:ext uri="{28A0092B-C50C-407E-A947-70E740481C1C}">
+                          <a14:useLocalDpi xmlns:a14="http://schemas.microsoft.com/office/drawing/2010/main" val="0"/>
+                        </a:ext>
+                      </a:extLst>
+                    </a:blip>
+                    <a:stretch>
+                      <a:fillRect/>
+                    </a:stretch>
+                  </pic:blipFill>
+                  <pic:spPr>
+                    <a:xfrm rot="5400000">
+                      <a:off x="0" y="0"/>
+                      <a:ext cx="7459470" cy="4778523"/>
+                    </a:xfrm>
+                    <a:prstGeom prst="rect">
+                      <a:avLst/>
+                    </a:prstGeom>
+                  </pic:spPr>
+                </pic:pic>
+              </a:graphicData>
+            </a:graphic>
+          </wp:inline>
+        </w:drawing>
+      </w:r>
+    </w:p>
     <w:p>
       <w:pPr>
         <w:pStyle w:val="Heading1"/>
       </w:pPr>
       <w:r>
+        <w:lastRenderedPageBreak/>
         <w:t>Testing</w:t>
       </w:r>
     </w:p>
-    <w:p/>
-    <w:p>
-      <w:pPr>
-        <w:rPr>
-          <w:b/>
-          <w:sz w:val="28"/>
-          <w:szCs w:val="28"/>
-        </w:rPr>
-      </w:pPr>
-      <w:r>
-        <w:rPr>
-          <w:b/>
-          <w:sz w:val="28"/>
-          <w:szCs w:val="28"/>
-        </w:rPr>
+    <w:p>
+      <w:pPr>
+        <w:pStyle w:val="Heading2"/>
+      </w:pPr>
+      <w:r>
         <w:t>Op codes:</w:t>
       </w:r>
     </w:p>
@@ -843,11 +1058,6 @@
     </w:p>
     <w:p>
       <w:pPr>
-        <w:ind w:left="1080"/>
-      </w:pPr>
-    </w:p>
-    <w:p>
-      <w:pPr>
         <w:pStyle w:val="ListParagraph"/>
         <w:numPr>
           <w:ilvl w:val="0"/>
@@ -1014,6 +1224,7 @@
         </w:numPr>
       </w:pPr>
       <w:r>
+        <w:lastRenderedPageBreak/>
         <w:t>DEBUG ALU: clear is 0000</w:t>
       </w:r>
     </w:p>
@@ -1201,6 +1412,9 @@
         <w:t>MicroInstructions</w:t>
       </w:r>
       <w:proofErr w:type="spellEnd"/>
+      <w:r>
+        <w:t xml:space="preserve">: </w:t>
+      </w:r>
     </w:p>
     <w:p>
       <w:pPr>
@@ -1210,17 +1424,963 @@
           <w:numId w:val="3"/>
         </w:numPr>
       </w:pPr>
-    </w:p>
-    <w:p/>
+      <w:r>
+        <w:t>Vector of flags, each with different functionality. In some cases can be combined</w:t>
+      </w:r>
+    </w:p>
+    <w:p>
+      <w:pPr>
+        <w:pStyle w:val="ListParagraph"/>
+        <w:numPr>
+          <w:ilvl w:val="1"/>
+          <w:numId w:val="3"/>
+        </w:numPr>
+      </w:pPr>
+      <w:r>
+        <w:t>DEBUG: executing micro instruction: 7300</w:t>
+      </w:r>
+      <w:r>
+        <w:t xml:space="preserve">, </w:t>
+      </w:r>
+      <w:proofErr w:type="spellStart"/>
+      <w:r>
+        <w:t>cla</w:t>
+      </w:r>
+      <w:proofErr w:type="spellEnd"/>
+      <w:r>
+        <w:t xml:space="preserve"> </w:t>
+      </w:r>
+      <w:proofErr w:type="spellStart"/>
+      <w:r>
+        <w:t>cll</w:t>
+      </w:r>
+      <w:proofErr w:type="spellEnd"/>
+      <w:r>
+        <w:t xml:space="preserve">  </w:t>
+      </w:r>
+      <w:r>
+        <w:t>/ clear AC and Link</w:t>
+      </w:r>
+    </w:p>
+    <w:p>
+      <w:pPr>
+        <w:pStyle w:val="ListParagraph"/>
+        <w:numPr>
+          <w:ilvl w:val="1"/>
+          <w:numId w:val="3"/>
+        </w:numPr>
+      </w:pPr>
+      <w:r>
+        <w:t>DEBUG: executing micro instruction: 7402</w:t>
+      </w:r>
+      <w:r>
+        <w:t xml:space="preserve">,  </w:t>
+      </w:r>
+      <w:proofErr w:type="spellStart"/>
+      <w:r>
+        <w:t>hlt</w:t>
+      </w:r>
+      <w:proofErr w:type="spellEnd"/>
+      <w:r>
+        <w:t xml:space="preserve"> </w:t>
+      </w:r>
+      <w:r>
+        <w:tab/>
+      </w:r>
+      <w:r>
+        <w:t>/ Halt program</w:t>
+      </w:r>
+    </w:p>
+    <w:p>
+      <w:pPr>
+        <w:ind w:left="1080"/>
+      </w:pPr>
+    </w:p>
     <w:p>
       <w:pPr>
         <w:pStyle w:val="Heading2"/>
       </w:pPr>
-      <w:r>
-        <w:t>Indirect Mode:</w:t>
-      </w:r>
-    </w:p>
-    <w:p/>
+    </w:p>
+    <w:p>
+      <w:pPr>
+        <w:pStyle w:val="Heading2"/>
+      </w:pPr>
+      <w:r>
+        <w:t>Add01:</w:t>
+      </w:r>
+    </w:p>
+    <w:p>
+      <w:pPr>
+        <w:pStyle w:val="Heading3"/>
+      </w:pPr>
+      <w:r>
+        <w:t>Assembly program:</w:t>
+      </w:r>
+    </w:p>
+    <w:p>
+      <w:pPr>
+        <w:pStyle w:val="NoSpacing"/>
+      </w:pPr>
+      <w:r>
+        <w:t>*0200</w:t>
+      </w:r>
+      <w:r>
+        <w:tab/>
+      </w:r>
+      <w:r>
+        <w:tab/>
+      </w:r>
+      <w:r>
+        <w:tab/>
+        <w:t>/ start at address 0200</w:t>
+      </w:r>
+    </w:p>
+    <w:p>
+      <w:pPr>
+        <w:pStyle w:val="NoSpacing"/>
+      </w:pPr>
+      <w:r>
+        <w:t xml:space="preserve">Main, </w:t>
+      </w:r>
+      <w:r>
+        <w:tab/>
+      </w:r>
+      <w:proofErr w:type="spellStart"/>
+      <w:r>
+        <w:t>cla</w:t>
+      </w:r>
+      <w:proofErr w:type="spellEnd"/>
+      <w:r>
+        <w:t xml:space="preserve"> </w:t>
+      </w:r>
+      <w:proofErr w:type="spellStart"/>
+      <w:r>
+        <w:t>cll</w:t>
+      </w:r>
+      <w:proofErr w:type="spellEnd"/>
+      <w:r>
+        <w:t xml:space="preserve"> </w:t>
+      </w:r>
+      <w:r>
+        <w:tab/>
+        <w:t>/ clear AC and Link</w:t>
+      </w:r>
+    </w:p>
+    <w:p>
+      <w:pPr>
+        <w:pStyle w:val="NoSpacing"/>
+      </w:pPr>
+      <w:r>
+        <w:tab/>
+      </w:r>
+      <w:proofErr w:type="gramStart"/>
+      <w:r>
+        <w:t>tad</w:t>
+      </w:r>
+      <w:proofErr w:type="gramEnd"/>
+      <w:r>
+        <w:t xml:space="preserve"> A </w:t>
+      </w:r>
+      <w:r>
+        <w:tab/>
+      </w:r>
+      <w:r>
+        <w:tab/>
+        <w:t>/ add A to Accumulator</w:t>
+      </w:r>
+    </w:p>
+    <w:p>
+      <w:pPr>
+        <w:pStyle w:val="NoSpacing"/>
+      </w:pPr>
+      <w:r>
+        <w:tab/>
+      </w:r>
+      <w:proofErr w:type="gramStart"/>
+      <w:r>
+        <w:t>tad</w:t>
+      </w:r>
+      <w:proofErr w:type="gramEnd"/>
+      <w:r>
+        <w:t xml:space="preserve"> B </w:t>
+      </w:r>
+      <w:r>
+        <w:tab/>
+      </w:r>
+      <w:r>
+        <w:tab/>
+        <w:t>/ add B</w:t>
+      </w:r>
+    </w:p>
+    <w:p>
+      <w:pPr>
+        <w:pStyle w:val="NoSpacing"/>
+      </w:pPr>
+      <w:r>
+        <w:tab/>
+      </w:r>
+      <w:proofErr w:type="spellStart"/>
+      <w:proofErr w:type="gramStart"/>
+      <w:r>
+        <w:t>dca</w:t>
+      </w:r>
+      <w:proofErr w:type="spellEnd"/>
+      <w:proofErr w:type="gramEnd"/>
+      <w:r>
+        <w:t xml:space="preserve"> C </w:t>
+      </w:r>
+      <w:r>
+        <w:tab/>
+      </w:r>
+      <w:r>
+        <w:tab/>
+        <w:t>/ store sum at C</w:t>
+      </w:r>
+    </w:p>
+    <w:p>
+      <w:pPr>
+        <w:pStyle w:val="NoSpacing"/>
+      </w:pPr>
+      <w:r>
+        <w:tab/>
+      </w:r>
+      <w:proofErr w:type="spellStart"/>
+      <w:proofErr w:type="gramStart"/>
+      <w:r>
+        <w:t>hlt</w:t>
+      </w:r>
+      <w:proofErr w:type="spellEnd"/>
+      <w:proofErr w:type="gramEnd"/>
+      <w:r>
+        <w:t xml:space="preserve"> </w:t>
+      </w:r>
+      <w:r>
+        <w:tab/>
+      </w:r>
+      <w:r>
+        <w:tab/>
+        <w:t>/ Halt program</w:t>
+      </w:r>
+    </w:p>
+    <w:p>
+      <w:pPr>
+        <w:pStyle w:val="NoSpacing"/>
+      </w:pPr>
+      <w:r>
+        <w:tab/>
+      </w:r>
+      <w:proofErr w:type="spellStart"/>
+      <w:proofErr w:type="gramStart"/>
+      <w:r>
+        <w:t>jmp</w:t>
+      </w:r>
+      <w:proofErr w:type="spellEnd"/>
+      <w:proofErr w:type="gramEnd"/>
+      <w:r>
+        <w:t xml:space="preserve"> Main</w:t>
+      </w:r>
+      <w:r>
+        <w:tab/>
+        <w:t xml:space="preserve">/ To continue - </w:t>
+      </w:r>
+      <w:proofErr w:type="spellStart"/>
+      <w:r>
+        <w:t>goto</w:t>
+      </w:r>
+      <w:proofErr w:type="spellEnd"/>
+      <w:r>
+        <w:t xml:space="preserve"> Main</w:t>
+      </w:r>
+    </w:p>
+    <w:p>
+      <w:pPr>
+        <w:pStyle w:val="NoSpacing"/>
+      </w:pPr>
+      <w:r>
+        <w:t>/</w:t>
+      </w:r>
+    </w:p>
+    <w:p>
+      <w:pPr>
+        <w:pStyle w:val="NoSpacing"/>
+      </w:pPr>
+      <w:r>
+        <w:t>/ Data Section</w:t>
+      </w:r>
+    </w:p>
+    <w:p>
+      <w:pPr>
+        <w:pStyle w:val="NoSpacing"/>
+      </w:pPr>
+      <w:r>
+        <w:t>/</w:t>
+      </w:r>
+    </w:p>
+    <w:p>
+      <w:pPr>
+        <w:pStyle w:val="NoSpacing"/>
+      </w:pPr>
+      <w:r>
+        <w:t xml:space="preserve">*0250 </w:t>
+      </w:r>
+      <w:r>
+        <w:tab/>
+      </w:r>
+      <w:r>
+        <w:tab/>
+      </w:r>
+      <w:r>
+        <w:tab/>
+        <w:t>/ place data at address 0250</w:t>
+      </w:r>
+    </w:p>
+    <w:p>
+      <w:pPr>
+        <w:pStyle w:val="NoSpacing"/>
+      </w:pPr>
+      <w:r>
+        <w:t xml:space="preserve">A, </w:t>
+      </w:r>
+      <w:r>
+        <w:tab/>
+        <w:t xml:space="preserve">2 </w:t>
+      </w:r>
+      <w:r>
+        <w:tab/>
+      </w:r>
+      <w:r>
+        <w:tab/>
+        <w:t xml:space="preserve">/ </w:t>
+      </w:r>
+      <w:proofErr w:type="gramStart"/>
+      <w:r>
+        <w:t>A</w:t>
+      </w:r>
+      <w:proofErr w:type="gramEnd"/>
+      <w:r>
+        <w:t xml:space="preserve"> equals 2</w:t>
+      </w:r>
+    </w:p>
+    <w:p>
+      <w:pPr>
+        <w:pStyle w:val="NoSpacing"/>
+      </w:pPr>
+      <w:r>
+        <w:t xml:space="preserve">B, </w:t>
+      </w:r>
+      <w:r>
+        <w:tab/>
+        <w:t xml:space="preserve">3 </w:t>
+      </w:r>
+      <w:r>
+        <w:tab/>
+      </w:r>
+      <w:r>
+        <w:tab/>
+        <w:t>/ B equals 3</w:t>
+      </w:r>
+    </w:p>
+    <w:p>
+      <w:pPr>
+        <w:pStyle w:val="NoSpacing"/>
+      </w:pPr>
+      <w:r>
+        <w:t xml:space="preserve">C, </w:t>
+      </w:r>
+      <w:r>
+        <w:tab/>
+        <w:t>0</w:t>
+      </w:r>
+    </w:p>
+    <w:p>
+      <w:pPr>
+        <w:pStyle w:val="NoSpacing"/>
+      </w:pPr>
+      <w:r>
+        <w:t xml:space="preserve">$Main </w:t>
+      </w:r>
+      <w:r>
+        <w:tab/>
+      </w:r>
+      <w:r>
+        <w:tab/>
+      </w:r>
+      <w:r>
+        <w:tab/>
+        <w:t>/ End of Program; Main is entry point</w:t>
+      </w:r>
+    </w:p>
+    <w:p>
+      <w:pPr>
+        <w:pStyle w:val="NoSpacing"/>
+      </w:pPr>
+    </w:p>
+    <w:p>
+      <w:pPr>
+        <w:pStyle w:val="Heading3"/>
+      </w:pPr>
+      <w:r>
+        <w:t>Debug output:</w:t>
+      </w:r>
+    </w:p>
+    <w:p>
+      <w:pPr>
+        <w:pStyle w:val="NoSpacing"/>
+      </w:pPr>
+      <w:r>
+        <w:t xml:space="preserve">DEBUG: writing at address 200 </w:t>
+      </w:r>
+      <w:proofErr w:type="gramStart"/>
+      <w:r>
+        <w:t>value</w:t>
+      </w:r>
+      <w:proofErr w:type="gramEnd"/>
+      <w:r>
+        <w:t xml:space="preserve"> 7300</w:t>
+      </w:r>
+    </w:p>
+    <w:p>
+      <w:pPr>
+        <w:pStyle w:val="NoSpacing"/>
+      </w:pPr>
+      <w:r>
+        <w:t xml:space="preserve">DEBUG: writing at address 201 </w:t>
+      </w:r>
+      <w:proofErr w:type="gramStart"/>
+      <w:r>
+        <w:t>value</w:t>
+      </w:r>
+      <w:proofErr w:type="gramEnd"/>
+      <w:r>
+        <w:t xml:space="preserve"> 1250</w:t>
+      </w:r>
+    </w:p>
+    <w:p>
+      <w:pPr>
+        <w:pStyle w:val="NoSpacing"/>
+      </w:pPr>
+      <w:r>
+        <w:t xml:space="preserve">DEBUG: writing at address 202 </w:t>
+      </w:r>
+      <w:proofErr w:type="gramStart"/>
+      <w:r>
+        <w:t>value</w:t>
+      </w:r>
+      <w:proofErr w:type="gramEnd"/>
+      <w:r>
+        <w:t xml:space="preserve"> 1251</w:t>
+      </w:r>
+    </w:p>
+    <w:p>
+      <w:pPr>
+        <w:pStyle w:val="NoSpacing"/>
+      </w:pPr>
+      <w:r>
+        <w:t xml:space="preserve">DEBUG: writing at address 203 </w:t>
+      </w:r>
+      <w:proofErr w:type="gramStart"/>
+      <w:r>
+        <w:t>value</w:t>
+      </w:r>
+      <w:proofErr w:type="gramEnd"/>
+      <w:r>
+        <w:t xml:space="preserve"> 3252</w:t>
+      </w:r>
+    </w:p>
+    <w:p>
+      <w:pPr>
+        <w:pStyle w:val="NoSpacing"/>
+      </w:pPr>
+      <w:r>
+        <w:t xml:space="preserve">DEBUG: writing at address 204 </w:t>
+      </w:r>
+      <w:proofErr w:type="gramStart"/>
+      <w:r>
+        <w:t>value</w:t>
+      </w:r>
+      <w:proofErr w:type="gramEnd"/>
+      <w:r>
+        <w:t xml:space="preserve"> 7402</w:t>
+      </w:r>
+    </w:p>
+    <w:p>
+      <w:pPr>
+        <w:pStyle w:val="NoSpacing"/>
+      </w:pPr>
+      <w:r>
+        <w:t xml:space="preserve">DEBUG: writing at address 205 </w:t>
+      </w:r>
+      <w:proofErr w:type="gramStart"/>
+      <w:r>
+        <w:t>value</w:t>
+      </w:r>
+      <w:proofErr w:type="gramEnd"/>
+      <w:r>
+        <w:t xml:space="preserve"> 5200</w:t>
+      </w:r>
+    </w:p>
+    <w:p>
+      <w:pPr>
+        <w:pStyle w:val="NoSpacing"/>
+      </w:pPr>
+      <w:r>
+        <w:t xml:space="preserve">DEBUG: writing at address 250 </w:t>
+      </w:r>
+      <w:proofErr w:type="gramStart"/>
+      <w:r>
+        <w:t>value</w:t>
+      </w:r>
+      <w:proofErr w:type="gramEnd"/>
+      <w:r>
+        <w:t xml:space="preserve"> 2</w:t>
+      </w:r>
+    </w:p>
+    <w:p>
+      <w:pPr>
+        <w:pStyle w:val="NoSpacing"/>
+      </w:pPr>
+      <w:r>
+        <w:t xml:space="preserve">DEBUG: writing at address 251 </w:t>
+      </w:r>
+      <w:proofErr w:type="gramStart"/>
+      <w:r>
+        <w:t>value</w:t>
+      </w:r>
+      <w:proofErr w:type="gramEnd"/>
+      <w:r>
+        <w:t xml:space="preserve"> 3</w:t>
+      </w:r>
+    </w:p>
+    <w:p>
+      <w:pPr>
+        <w:pStyle w:val="NoSpacing"/>
+      </w:pPr>
+      <w:r>
+        <w:t xml:space="preserve">DEBUG: writing at address 252 </w:t>
+      </w:r>
+      <w:proofErr w:type="gramStart"/>
+      <w:r>
+        <w:t>value</w:t>
+      </w:r>
+      <w:proofErr w:type="gramEnd"/>
+      <w:r>
+        <w:t xml:space="preserve"> 0</w:t>
+      </w:r>
+    </w:p>
+    <w:p>
+      <w:pPr>
+        <w:pStyle w:val="NoSpacing"/>
+      </w:pPr>
+      <w:r>
+        <w:t xml:space="preserve">DEBUG: writing at address 253 </w:t>
+      </w:r>
+      <w:proofErr w:type="gramStart"/>
+      <w:r>
+        <w:t>value</w:t>
+      </w:r>
+      <w:proofErr w:type="gramEnd"/>
+      <w:r>
+        <w:t xml:space="preserve"> 775</w:t>
+      </w:r>
+    </w:p>
+    <w:p>
+      <w:pPr>
+        <w:pStyle w:val="NoSpacing"/>
+      </w:pPr>
+      <w:r>
+        <w:t>DEBUG: reading address 200</w:t>
+      </w:r>
+    </w:p>
+    <w:p>
+      <w:pPr>
+        <w:pStyle w:val="NoSpacing"/>
+      </w:pPr>
+      <w:r>
+        <w:t>DEBUG: fetching address 200</w:t>
+      </w:r>
+    </w:p>
+    <w:p>
+      <w:pPr>
+        <w:pStyle w:val="NoSpacing"/>
+      </w:pPr>
+      <w:r>
+        <w:t>DEBUG: reading address 201</w:t>
+      </w:r>
+    </w:p>
+    <w:p>
+      <w:pPr>
+        <w:pStyle w:val="NoSpacing"/>
+      </w:pPr>
+      <w:r>
+        <w:t>DEBUG: fetching address 201</w:t>
+      </w:r>
+    </w:p>
+    <w:p>
+      <w:pPr>
+        <w:pStyle w:val="NoSpacing"/>
+      </w:pPr>
+      <w:r>
+        <w:t>DEBUG: reading address 250</w:t>
+      </w:r>
+    </w:p>
+    <w:p>
+      <w:pPr>
+        <w:pStyle w:val="NoSpacing"/>
+      </w:pPr>
+      <w:r>
+        <w:t xml:space="preserve">DEBUG: sum </w:t>
+      </w:r>
+      <w:proofErr w:type="spellStart"/>
+      <w:r>
+        <w:t>alu</w:t>
+      </w:r>
+      <w:proofErr w:type="spellEnd"/>
+      <w:r>
+        <w:t xml:space="preserve"> </w:t>
+      </w:r>
+      <w:proofErr w:type="spellStart"/>
+      <w:r>
+        <w:t>rAC</w:t>
+      </w:r>
+      <w:proofErr w:type="spellEnd"/>
+      <w:r>
+        <w:t xml:space="preserve"> 2 = 2 + 0, </w:t>
+      </w:r>
+      <w:proofErr w:type="spellStart"/>
+      <w:r>
+        <w:t>rLB</w:t>
+      </w:r>
+      <w:proofErr w:type="spellEnd"/>
+      <w:r>
+        <w:t xml:space="preserve"> = 0</w:t>
+      </w:r>
+    </w:p>
+    <w:p>
+      <w:pPr>
+        <w:pStyle w:val="NoSpacing"/>
+      </w:pPr>
+      <w:r>
+        <w:t>DEBUG: reading address 202</w:t>
+      </w:r>
+    </w:p>
+    <w:p>
+      <w:pPr>
+        <w:pStyle w:val="NoSpacing"/>
+      </w:pPr>
+      <w:r>
+        <w:t>DEBUG: fetching address 202</w:t>
+      </w:r>
+    </w:p>
+    <w:p>
+      <w:pPr>
+        <w:pStyle w:val="NoSpacing"/>
+      </w:pPr>
+      <w:r>
+        <w:t>DEBUG: reading address 251</w:t>
+      </w:r>
+    </w:p>
+    <w:p>
+      <w:pPr>
+        <w:pStyle w:val="NoSpacing"/>
+      </w:pPr>
+      <w:r>
+        <w:t xml:space="preserve">DEBUG: sum </w:t>
+      </w:r>
+      <w:proofErr w:type="spellStart"/>
+      <w:r>
+        <w:t>alu</w:t>
+      </w:r>
+      <w:proofErr w:type="spellEnd"/>
+      <w:r>
+        <w:t xml:space="preserve"> </w:t>
+      </w:r>
+      <w:proofErr w:type="spellStart"/>
+      <w:r>
+        <w:t>rAC</w:t>
+      </w:r>
+      <w:proofErr w:type="spellEnd"/>
+      <w:r>
+        <w:t xml:space="preserve"> 5 = 3 + 2, </w:t>
+      </w:r>
+      <w:proofErr w:type="spellStart"/>
+      <w:r>
+        <w:t>rLB</w:t>
+      </w:r>
+      <w:proofErr w:type="spellEnd"/>
+      <w:r>
+        <w:t xml:space="preserve"> = 0</w:t>
+      </w:r>
+    </w:p>
+    <w:p>
+      <w:pPr>
+        <w:pStyle w:val="NoSpacing"/>
+      </w:pPr>
+      <w:r>
+        <w:t>DEBUG: reading address 203</w:t>
+      </w:r>
+    </w:p>
+    <w:p>
+      <w:pPr>
+        <w:pStyle w:val="NoSpacing"/>
+      </w:pPr>
+      <w:r>
+        <w:t>DEBUG: fetching address 203</w:t>
+      </w:r>
+    </w:p>
+    <w:p>
+      <w:pPr>
+        <w:pStyle w:val="NoSpacing"/>
+      </w:pPr>
+      <w:r>
+        <w:t>DEBUG: reading address 252</w:t>
+      </w:r>
+    </w:p>
+    <w:p>
+      <w:pPr>
+        <w:pStyle w:val="NoSpacing"/>
+      </w:pPr>
+      <w:r>
+        <w:t xml:space="preserve">DEBUG: writing at address 252 </w:t>
+      </w:r>
+      <w:proofErr w:type="gramStart"/>
+      <w:r>
+        <w:t>value</w:t>
+      </w:r>
+      <w:proofErr w:type="gramEnd"/>
+      <w:r>
+        <w:t xml:space="preserve"> 5</w:t>
+      </w:r>
+    </w:p>
+    <w:p>
+      <w:pPr>
+        <w:pStyle w:val="NoSpacing"/>
+      </w:pPr>
+      <w:r>
+        <w:t xml:space="preserve">DEBUG: cleared </w:t>
+      </w:r>
+      <w:proofErr w:type="spellStart"/>
+      <w:r>
+        <w:t>rAC</w:t>
+      </w:r>
+      <w:proofErr w:type="spellEnd"/>
+      <w:r>
+        <w:t xml:space="preserve">: 0 and </w:t>
+      </w:r>
+      <w:proofErr w:type="spellStart"/>
+      <w:r>
+        <w:t>rLB</w:t>
+      </w:r>
+      <w:proofErr w:type="spellEnd"/>
+      <w:r>
+        <w:t>: 0</w:t>
+      </w:r>
+    </w:p>
+    <w:p>
+      <w:pPr>
+        <w:pStyle w:val="NoSpacing"/>
+      </w:pPr>
+      <w:r>
+        <w:t>DEBUG: reading address 204</w:t>
+      </w:r>
+    </w:p>
+    <w:p>
+      <w:pPr>
+        <w:pStyle w:val="NoSpacing"/>
+      </w:pPr>
+      <w:r>
+        <w:t>DEBUG: fetching address 204</w:t>
+      </w:r>
+    </w:p>
+    <w:p>
+      <w:pPr>
+        <w:pStyle w:val="NoSpacing"/>
+      </w:pPr>
+    </w:p>
+    <w:p>
+      <w:pPr>
+        <w:pStyle w:val="NoSpacing"/>
+      </w:pPr>
+      <w:r>
+        <w:t>-----------------------------------------------</w:t>
+      </w:r>
+    </w:p>
+    <w:p>
+      <w:pPr>
+        <w:pStyle w:val="NoSpacing"/>
+      </w:pPr>
+      <w:r>
+        <w:t>Statistic Summary</w:t>
+      </w:r>
+    </w:p>
+    <w:p>
+      <w:pPr>
+        <w:pStyle w:val="NoSpacing"/>
+      </w:pPr>
+      <w:r>
+        <w:t>-----------------------------------------------</w:t>
+      </w:r>
+    </w:p>
+    <w:p>
+      <w:pPr>
+        <w:pStyle w:val="NoSpacing"/>
+      </w:pPr>
+      <w:r>
+        <w:t>Total instructions: 5   Total clock cycles: 8</w:t>
+      </w:r>
+    </w:p>
+    <w:p>
+      <w:pPr>
+        <w:pStyle w:val="NoSpacing"/>
+      </w:pPr>
+      <w:r>
+        <w:t>-----------------------------------------------</w:t>
+      </w:r>
+    </w:p>
+    <w:p>
+      <w:pPr>
+        <w:pStyle w:val="NoSpacing"/>
+      </w:pPr>
+      <w:r>
+        <w:t xml:space="preserve">AND:  executed: 0 </w:t>
+      </w:r>
+      <w:proofErr w:type="gramStart"/>
+      <w:r>
+        <w:t>times  consumed</w:t>
+      </w:r>
+      <w:proofErr w:type="gramEnd"/>
+      <w:r>
+        <w:t>: 0 cycles</w:t>
+      </w:r>
+    </w:p>
+    <w:p>
+      <w:pPr>
+        <w:pStyle w:val="NoSpacing"/>
+      </w:pPr>
+      <w:r>
+        <w:t xml:space="preserve">TAD:  executed: 2 </w:t>
+      </w:r>
+      <w:proofErr w:type="gramStart"/>
+      <w:r>
+        <w:t>times  consumed</w:t>
+      </w:r>
+      <w:proofErr w:type="gramEnd"/>
+      <w:r>
+        <w:t>: 4 cycles</w:t>
+      </w:r>
+    </w:p>
+    <w:p>
+      <w:pPr>
+        <w:pStyle w:val="NoSpacing"/>
+      </w:pPr>
+      <w:r>
+        <w:t xml:space="preserve">ISZ:  executed: 0 </w:t>
+      </w:r>
+      <w:proofErr w:type="gramStart"/>
+      <w:r>
+        <w:t>times  consumed</w:t>
+      </w:r>
+      <w:proofErr w:type="gramEnd"/>
+      <w:r>
+        <w:t>: 0 cycles</w:t>
+      </w:r>
+    </w:p>
+    <w:p>
+      <w:pPr>
+        <w:pStyle w:val="NoSpacing"/>
+      </w:pPr>
+      <w:r>
+        <w:t xml:space="preserve">DCA:  executed: 1 </w:t>
+      </w:r>
+      <w:proofErr w:type="gramStart"/>
+      <w:r>
+        <w:t>times  consumed</w:t>
+      </w:r>
+      <w:proofErr w:type="gramEnd"/>
+      <w:r>
+        <w:t>: 2 cycles</w:t>
+      </w:r>
+    </w:p>
+    <w:p>
+      <w:pPr>
+        <w:pStyle w:val="NoSpacing"/>
+      </w:pPr>
+      <w:r>
+        <w:t xml:space="preserve">JMS:  executed: 0 </w:t>
+      </w:r>
+      <w:proofErr w:type="gramStart"/>
+      <w:r>
+        <w:t>times  consumed</w:t>
+      </w:r>
+      <w:proofErr w:type="gramEnd"/>
+      <w:r>
+        <w:t>: 0 cycles</w:t>
+      </w:r>
+    </w:p>
+    <w:p>
+      <w:pPr>
+        <w:pStyle w:val="NoSpacing"/>
+      </w:pPr>
+      <w:r>
+        <w:t xml:space="preserve">JMP:  executed: 0 </w:t>
+      </w:r>
+      <w:proofErr w:type="gramStart"/>
+      <w:r>
+        <w:t>times  consumed</w:t>
+      </w:r>
+      <w:proofErr w:type="gramEnd"/>
+      <w:r>
+        <w:t>: 0 cycles</w:t>
+      </w:r>
+    </w:p>
+    <w:p>
+      <w:pPr>
+        <w:pStyle w:val="NoSpacing"/>
+      </w:pPr>
+      <w:proofErr w:type="gramStart"/>
+      <w:r>
+        <w:t>IO :</w:t>
+      </w:r>
+      <w:proofErr w:type="gramEnd"/>
+      <w:r>
+        <w:t xml:space="preserve">  executed: 0 times  consumed: 0 cycles</w:t>
+      </w:r>
+    </w:p>
+    <w:p>
+      <w:pPr>
+        <w:pStyle w:val="NoSpacing"/>
+      </w:pPr>
+      <w:r>
+        <w:t xml:space="preserve">MIC:  executed: 2 </w:t>
+      </w:r>
+      <w:proofErr w:type="gramStart"/>
+      <w:r>
+        <w:t>times  consumed</w:t>
+      </w:r>
+      <w:proofErr w:type="gramEnd"/>
+      <w:r>
+        <w:t>: 2 cycles</w:t>
+      </w:r>
+    </w:p>
+    <w:p>
+      <w:pPr>
+        <w:pStyle w:val="NoSpacing"/>
+      </w:pPr>
+      <w:r>
+        <w:t>Halt...</w:t>
+      </w:r>
+    </w:p>
+    <w:p>
+      <w:pPr>
+        <w:pStyle w:val="Heading2"/>
+      </w:pPr>
+      <w:r>
+        <w:lastRenderedPageBreak/>
+        <w:t>OR</w:t>
+      </w:r>
+      <w:r>
+        <w:t>:</w:t>
+      </w:r>
+    </w:p>
     <w:p>
       <w:pPr>
         <w:rPr>
@@ -1229,7 +2389,6 @@
         </w:rPr>
       </w:pPr>
       <w:r>
-        <w:lastRenderedPageBreak/>
         <w:t>Assembly program to test i</w:t>
       </w:r>
       <w:r>
@@ -1357,41 +2516,25 @@
                 <w:smallCaps w:val="0"/>
                 <w:sz w:val="20"/>
               </w:rPr>
-              <w:t xml:space="preserve">   TAD A    </w:t>
-            </w:r>
-            <w:r>
-              <w:rPr>
-                <w:rStyle w:val="SubtleReference"/>
-                <w:smallCaps w:val="0"/>
-                <w:sz w:val="20"/>
-              </w:rPr>
-              <w:t xml:space="preserve"> </w:t>
-            </w:r>
-          </w:p>
-          <w:p>
-            <w:pPr>
-              <w:pStyle w:val="NoSpacing"/>
-              <w:rPr>
-                <w:rStyle w:val="SubtleReference"/>
-                <w:smallCaps w:val="0"/>
-                <w:sz w:val="20"/>
-              </w:rPr>
-            </w:pPr>
-            <w:r>
-              <w:rPr>
-                <w:rStyle w:val="SubtleReference"/>
-                <w:smallCaps w:val="0"/>
-                <w:sz w:val="20"/>
-              </w:rPr>
-              <w:t xml:space="preserve">   CMA      </w:t>
-            </w:r>
-            <w:r>
-              <w:rPr>
-                <w:rStyle w:val="SubtleReference"/>
-                <w:smallCaps w:val="0"/>
-                <w:sz w:val="20"/>
-              </w:rPr>
-              <w:t xml:space="preserve"> </w:t>
+              <w:t xml:space="preserve">   TAD A     </w:t>
+            </w:r>
+          </w:p>
+          <w:p>
+            <w:pPr>
+              <w:pStyle w:val="NoSpacing"/>
+              <w:rPr>
+                <w:rStyle w:val="SubtleReference"/>
+                <w:smallCaps w:val="0"/>
+                <w:sz w:val="20"/>
+              </w:rPr>
+            </w:pPr>
+            <w:r>
+              <w:rPr>
+                <w:rStyle w:val="SubtleReference"/>
+                <w:smallCaps w:val="0"/>
+                <w:sz w:val="20"/>
+              </w:rPr>
+              <w:t xml:space="preserve">   CMA       </w:t>
             </w:r>
           </w:p>
           <w:p>
@@ -1445,15 +2588,7 @@
                 <w:smallCaps w:val="0"/>
                 <w:sz w:val="20"/>
               </w:rPr>
-              <w:t xml:space="preserve">   CMA    </w:t>
-            </w:r>
-            <w:r>
-              <w:rPr>
-                <w:rStyle w:val="SubtleReference"/>
-                <w:smallCaps w:val="0"/>
-                <w:sz w:val="20"/>
-              </w:rPr>
-              <w:t xml:space="preserve"> </w:t>
+              <w:t xml:space="preserve">   CMA     </w:t>
             </w:r>
           </w:p>
           <w:p>
@@ -1579,15 +2714,7 @@
                 <w:smallCaps w:val="0"/>
                 <w:sz w:val="20"/>
               </w:rPr>
-              <w:t xml:space="preserve">A, 25  </w:t>
-            </w:r>
-            <w:r>
-              <w:rPr>
-                <w:rStyle w:val="SubtleReference"/>
-                <w:smallCaps w:val="0"/>
-                <w:sz w:val="20"/>
-              </w:rPr>
-              <w:t xml:space="preserve"> </w:t>
+              <w:t xml:space="preserve">A, 25   </w:t>
             </w:r>
           </w:p>
           <w:p>
@@ -1623,15 +2750,7 @@
                 <w:smallCaps w:val="0"/>
                 <w:sz w:val="20"/>
               </w:rPr>
-              <w:t xml:space="preserve">C, 0 </w:t>
-            </w:r>
-            <w:r>
-              <w:rPr>
-                <w:rStyle w:val="SubtleReference"/>
-                <w:smallCaps w:val="0"/>
-                <w:sz w:val="20"/>
-              </w:rPr>
-              <w:t xml:space="preserve"> </w:t>
+              <w:t xml:space="preserve">C, 0  </w:t>
             </w:r>
           </w:p>
           <w:p>
@@ -2018,23 +3137,7 @@
                 <w:smallCaps w:val="0"/>
                 <w:sz w:val="20"/>
               </w:rPr>
-              <w:t>/ C hold</w:t>
-            </w:r>
-            <w:r>
-              <w:rPr>
-                <w:rStyle w:val="SubtleReference"/>
-                <w:smallCaps w:val="0"/>
-                <w:sz w:val="20"/>
-              </w:rPr>
-              <w:t>s</w:t>
-            </w:r>
-            <w:r>
-              <w:rPr>
-                <w:rStyle w:val="SubtleReference"/>
-                <w:smallCaps w:val="0"/>
-                <w:sz w:val="20"/>
-              </w:rPr>
-              <w:t xml:space="preserve"> saved result</w:t>
+              <w:t>/ C holds saved result</w:t>
             </w:r>
           </w:p>
           <w:p>
@@ -2611,73 +3714,25 @@
                 <w:smallCaps w:val="0"/>
                 <w:sz w:val="20"/>
               </w:rPr>
-              <w:t>DEBUG: fetched</w:t>
-            </w:r>
-            <w:r>
-              <w:rPr>
-                <w:rStyle w:val="SubtleReference"/>
-                <w:smallCaps w:val="0"/>
-                <w:sz w:val="20"/>
-              </w:rPr>
-              <w:t xml:space="preserve"> data: 1310</w:t>
-            </w:r>
-          </w:p>
-          <w:p>
-            <w:pPr>
-              <w:pStyle w:val="NoSpacing"/>
-              <w:rPr>
-                <w:rStyle w:val="SubtleReference"/>
-                <w:smallCaps w:val="0"/>
-                <w:sz w:val="20"/>
-              </w:rPr>
-            </w:pPr>
-            <w:r>
-              <w:rPr>
-                <w:rStyle w:val="SubtleReference"/>
-                <w:smallCaps w:val="0"/>
-                <w:sz w:val="20"/>
-              </w:rPr>
-              <w:t xml:space="preserve">DEBUG: </w:t>
-            </w:r>
-            <w:r>
-              <w:rPr>
-                <w:rStyle w:val="SubtleReference"/>
-                <w:smallCaps w:val="0"/>
-                <w:sz w:val="20"/>
-              </w:rPr>
-              <w:t xml:space="preserve"> offset: 110</w:t>
-            </w:r>
-            <w:r>
-              <w:rPr>
-                <w:rStyle w:val="SubtleReference"/>
-                <w:smallCaps w:val="0"/>
-                <w:sz w:val="20"/>
-              </w:rPr>
-              <w:t xml:space="preserve">, </w:t>
-            </w:r>
-            <w:r>
-              <w:rPr>
-                <w:rStyle w:val="SubtleReference"/>
-                <w:smallCaps w:val="0"/>
-                <w:sz w:val="20"/>
-              </w:rPr>
-              <w:t>pc offset: 200</w:t>
-            </w:r>
-            <w:r>
-              <w:rPr>
-                <w:rStyle w:val="SubtleReference"/>
-                <w:smallCaps w:val="0"/>
-                <w:sz w:val="20"/>
-              </w:rPr>
-              <w:t xml:space="preserve">, </w:t>
-            </w:r>
-            <w:r>
-              <w:rPr>
-                <w:rStyle w:val="SubtleReference"/>
-                <w:smallCaps w:val="0"/>
-                <w:sz w:val="20"/>
-              </w:rPr>
-              <w:t>indirect: 0</w:t>
+              <w:t>DEBUG: fetched data: 1310</w:t>
+            </w:r>
+          </w:p>
+          <w:p>
+            <w:pPr>
+              <w:pStyle w:val="NoSpacing"/>
+              <w:rPr>
+                <w:rStyle w:val="SubtleReference"/>
+                <w:smallCaps w:val="0"/>
+                <w:sz w:val="20"/>
+              </w:rPr>
+            </w:pPr>
+            <w:r>
+              <w:rPr>
+                <w:rStyle w:val="SubtleReference"/>
+                <w:smallCaps w:val="0"/>
+                <w:sz w:val="20"/>
+              </w:rPr>
+              <w:t>DEBUG:  offset: 110, pc offset: 200, indirect: 0</w:t>
             </w:r>
           </w:p>
           <w:p>
@@ -3129,39 +4184,7 @@
                 <w:smallCaps w:val="0"/>
                 <w:sz w:val="20"/>
               </w:rPr>
-              <w:t>DEBUG: offset: 112</w:t>
-            </w:r>
-            <w:r>
-              <w:rPr>
-                <w:rStyle w:val="SubtleReference"/>
-                <w:smallCaps w:val="0"/>
-                <w:sz w:val="20"/>
-              </w:rPr>
-              <w:t xml:space="preserve">, </w:t>
-            </w:r>
-            <w:r>
-              <w:rPr>
-                <w:rStyle w:val="SubtleReference"/>
-                <w:smallCaps w:val="0"/>
-                <w:sz w:val="20"/>
-              </w:rPr>
-              <w:t>pc offset: 200</w:t>
-            </w:r>
-            <w:r>
-              <w:rPr>
-                <w:rStyle w:val="SubtleReference"/>
-                <w:smallCaps w:val="0"/>
-                <w:sz w:val="20"/>
-              </w:rPr>
-              <w:t xml:space="preserve">, </w:t>
-            </w:r>
-            <w:r>
-              <w:rPr>
-                <w:rStyle w:val="SubtleReference"/>
-                <w:smallCaps w:val="0"/>
-                <w:sz w:val="20"/>
-              </w:rPr>
-              <w:t>indirect: 0</w:t>
+              <w:t>DEBUG: offset: 112, pc offset: 200, indirect: 0</w:t>
             </w:r>
           </w:p>
           <w:p>
@@ -3561,15 +4584,7 @@
                 <w:smallCaps w:val="0"/>
                 <w:sz w:val="20"/>
               </w:rPr>
-              <w:t xml:space="preserve">,  pc offset: 200, </w:t>
-            </w:r>
-            <w:r>
-              <w:rPr>
-                <w:rStyle w:val="SubtleReference"/>
-                <w:smallCaps w:val="0"/>
-                <w:sz w:val="20"/>
-              </w:rPr>
-              <w:t>indirect: 0</w:t>
+              <w:t>,  pc offset: 200, indirect: 0</w:t>
             </w:r>
           </w:p>
           <w:p>
@@ -3881,15 +4896,7 @@
                 <w:smallCaps w:val="0"/>
                 <w:sz w:val="20"/>
               </w:rPr>
-              <w:t xml:space="preserve"> </w:t>
-            </w:r>
-            <w:r>
-              <w:rPr>
-                <w:rStyle w:val="SubtleReference"/>
-                <w:smallCaps w:val="0"/>
-                <w:sz w:val="20"/>
-              </w:rPr>
-              <w:t xml:space="preserve">AND C        </w:t>
+              <w:t xml:space="preserve"> AND C        </w:t>
             </w:r>
           </w:p>
           <w:p>
@@ -4985,17 +5992,7 @@
                 <w:smallCaps w:val="0"/>
                 <w:sz w:val="20"/>
               </w:rPr>
-              <w:t xml:space="preserve">   HLT</w:t>
-            </w:r>
-            <w:bookmarkStart w:id="0" w:name="_GoBack"/>
-            <w:bookmarkEnd w:id="0"/>
-            <w:r>
-              <w:rPr>
-                <w:rStyle w:val="SubtleReference"/>
-                <w:smallCaps w:val="0"/>
-                <w:sz w:val="20"/>
-              </w:rPr>
-              <w:t xml:space="preserve">          </w:t>
+              <w:t xml:space="preserve">   HLT          </w:t>
             </w:r>
           </w:p>
           <w:p>
@@ -5310,45 +6307,11 @@
       </w:pPr>
     </w:p>
     <w:p>
-      <w:r>
-        <w:object w:dxaOrig="9360" w:dyaOrig="12836">
-          <v:shapetype id="_x0000_t75" coordsize="21600,21600" o:spt="75" o:preferrelative="t" path="m@4@5l@4@11@9@11@9@5xe" filled="f" stroked="f">
-            <v:stroke joinstyle="miter"/>
-            <v:formulas>
-              <v:f eqn="if lineDrawn pixelLineWidth 0"/>
-              <v:f eqn="sum @0 1 0"/>
-              <v:f eqn="sum 0 0 @1"/>
-              <v:f eqn="prod @2 1 2"/>
-              <v:f eqn="prod @3 21600 pixelWidth"/>
-              <v:f eqn="prod @3 21600 pixelHeight"/>
-              <v:f eqn="sum @0 0 1"/>
-              <v:f eqn="prod @6 1 2"/>
-              <v:f eqn="prod @7 21600 pixelWidth"/>
-              <v:f eqn="sum @8 21600 0"/>
-              <v:f eqn="prod @7 21600 pixelHeight"/>
-              <v:f eqn="sum @10 21600 0"/>
-            </v:formulas>
-            <v:path o:extrusionok="f" gradientshapeok="t" o:connecttype="rect"/>
-            <o:lock v:ext="edit" aspectratio="t"/>
-          </v:shapetype>
-          <v:shape id="_x0000_i1025" type="#_x0000_t75" style="width:468pt;height:641.8pt" o:ole="">
-            <v:imagedata r:id="rId9" o:title=""/>
-          </v:shape>
-          <o:OLEObject Type="Embed" ProgID="Word.Document.12" ShapeID="_x0000_i1025" DrawAspect="Content" ObjectID="_1488086846" r:id="rId10">
-            <o:FieldCodes>\s</o:FieldCodes>
-          </o:OLEObject>
-        </w:object>
-      </w:r>
-    </w:p>
-    <w:p/>
-    <w:p/>
-    <w:p/>
-    <w:p/>
-    <w:p>
       <w:pPr>
         <w:pStyle w:val="Heading2"/>
       </w:pPr>
       <w:r>
+        <w:lastRenderedPageBreak/>
         <w:t>Parsing different types of file input:</w:t>
       </w:r>
     </w:p>
@@ -5659,7 +6622,15 @@
               <w:cnfStyle w:val="000000100000" w:firstRow="0" w:lastRow="0" w:firstColumn="0" w:lastColumn="0" w:oddVBand="0" w:evenVBand="0" w:oddHBand="1" w:evenHBand="0" w:firstRowFirstColumn="0" w:firstRowLastColumn="0" w:lastRowFirstColumn="0" w:lastRowLastColumn="0"/>
             </w:pPr>
             <w:r>
-              <w:t>Error: Exceeded memory space...</w:t>
+              <w:t>ERROR: Invalid Address: 10000</w:t>
+            </w:r>
+          </w:p>
+          <w:p>
+            <w:pPr>
+              <w:cnfStyle w:val="000000100000" w:firstRow="0" w:lastRow="0" w:firstColumn="0" w:lastColumn="0" w:oddVBand="0" w:evenVBand="0" w:oddHBand="1" w:evenHBand="0" w:firstRowFirstColumn="0" w:firstRowLastColumn="0" w:lastRowFirstColumn="0" w:lastRowLastColumn="0"/>
+            </w:pPr>
+            <w:r>
+              <w:t>Shutting down...</w:t>
             </w:r>
           </w:p>
         </w:tc>
@@ -5672,7 +6643,15 @@
               <w:cnfStyle w:val="000000100000" w:firstRow="0" w:lastRow="0" w:firstColumn="0" w:lastColumn="0" w:oddVBand="0" w:evenVBand="0" w:oddHBand="1" w:evenHBand="0" w:firstRowFirstColumn="0" w:firstRowLastColumn="0" w:lastRowFirstColumn="0" w:lastRowLastColumn="0"/>
             </w:pPr>
             <w:r>
-              <w:t>Error: Exceeded memory space...</w:t>
+              <w:t>ERROR: Invalid Address: 10000</w:t>
+            </w:r>
+          </w:p>
+          <w:p>
+            <w:pPr>
+              <w:cnfStyle w:val="000000100000" w:firstRow="0" w:lastRow="0" w:firstColumn="0" w:lastColumn="0" w:oddVBand="0" w:evenVBand="0" w:oddHBand="1" w:evenHBand="0" w:firstRowFirstColumn="0" w:firstRowLastColumn="0" w:lastRowFirstColumn="0" w:lastRowLastColumn="0"/>
+            </w:pPr>
+            <w:r>
+              <w:t>Shutting down...</w:t>
             </w:r>
           </w:p>
         </w:tc>
@@ -5698,7 +6677,15 @@
               <w:cnfStyle w:val="000000000000" w:firstRow="0" w:lastRow="0" w:firstColumn="0" w:lastColumn="0" w:oddVBand="0" w:evenVBand="0" w:oddHBand="0" w:evenHBand="0" w:firstRowFirstColumn="0" w:firstRowLastColumn="0" w:lastRowFirstColumn="0" w:lastRowLastColumn="0"/>
             </w:pPr>
             <w:r>
-              <w:t>Error: Exceeded memory space...</w:t>
+              <w:t>ERROR: Invalid Address: 10000</w:t>
+            </w:r>
+          </w:p>
+          <w:p>
+            <w:pPr>
+              <w:cnfStyle w:val="000000000000" w:firstRow="0" w:lastRow="0" w:firstColumn="0" w:lastColumn="0" w:oddVBand="0" w:evenVBand="0" w:oddHBand="0" w:evenHBand="0" w:firstRowFirstColumn="0" w:firstRowLastColumn="0" w:lastRowFirstColumn="0" w:lastRowLastColumn="0"/>
+            </w:pPr>
+            <w:r>
+              <w:t>Shutting down...</w:t>
             </w:r>
           </w:p>
         </w:tc>
@@ -5804,7 +6791,15 @@
               <w:cnfStyle w:val="000000000000" w:firstRow="0" w:lastRow="0" w:firstColumn="0" w:lastColumn="0" w:oddVBand="0" w:evenVBand="0" w:oddHBand="0" w:evenHBand="0" w:firstRowFirstColumn="0" w:firstRowLastColumn="0" w:lastRowFirstColumn="0" w:lastRowLastColumn="0"/>
             </w:pPr>
             <w:r>
-              <w:t>Error: Exceeded memory space...</w:t>
+              <w:t>ERROR: Invalid Address: 10000</w:t>
+            </w:r>
+          </w:p>
+          <w:p>
+            <w:pPr>
+              <w:cnfStyle w:val="000000000000" w:firstRow="0" w:lastRow="0" w:firstColumn="0" w:lastColumn="0" w:oddVBand="0" w:evenVBand="0" w:oddHBand="0" w:evenHBand="0" w:firstRowFirstColumn="0" w:firstRowLastColumn="0" w:lastRowFirstColumn="0" w:lastRowLastColumn="0"/>
+            </w:pPr>
+            <w:r>
+              <w:t>Shutting down...</w:t>
             </w:r>
           </w:p>
         </w:tc>
@@ -5820,7 +6815,6 @@
           </w:tcPr>
           <w:p>
             <w:r>
-              <w:lastRenderedPageBreak/>
               <w:t>-f add01.mem</w:t>
             </w:r>
           </w:p>
@@ -5834,7 +6828,15 @@
               <w:cnfStyle w:val="000000100000" w:firstRow="0" w:lastRow="0" w:firstColumn="0" w:lastColumn="0" w:oddVBand="0" w:evenVBand="0" w:oddHBand="1" w:evenHBand="0" w:firstRowFirstColumn="0" w:firstRowLastColumn="0" w:lastRowFirstColumn="0" w:lastRowLastColumn="0"/>
             </w:pPr>
             <w:r>
-              <w:t>Error: Invalid binary file format...</w:t>
+              <w:t>ERROR: Invalid Address: 10000</w:t>
+            </w:r>
+          </w:p>
+          <w:p>
+            <w:pPr>
+              <w:cnfStyle w:val="000000100000" w:firstRow="0" w:lastRow="0" w:firstColumn="0" w:lastColumn="0" w:oddVBand="0" w:evenVBand="0" w:oddHBand="1" w:evenHBand="0" w:firstRowFirstColumn="0" w:firstRowLastColumn="0" w:lastRowFirstColumn="0" w:lastRowLastColumn="0"/>
+            </w:pPr>
+            <w:r>
+              <w:t>Shutting down...</w:t>
             </w:r>
           </w:p>
         </w:tc>
@@ -5847,7 +6849,15 @@
               <w:cnfStyle w:val="000000100000" w:firstRow="0" w:lastRow="0" w:firstColumn="0" w:lastColumn="0" w:oddVBand="0" w:evenVBand="0" w:oddHBand="1" w:evenHBand="0" w:firstRowFirstColumn="0" w:firstRowLastColumn="0" w:lastRowFirstColumn="0" w:lastRowLastColumn="0"/>
             </w:pPr>
             <w:r>
-              <w:t>Error: Exceeded memory space...</w:t>
+              <w:t>ERROR: Invalid Address: 10000</w:t>
+            </w:r>
+          </w:p>
+          <w:p>
+            <w:pPr>
+              <w:cnfStyle w:val="000000100000" w:firstRow="0" w:lastRow="0" w:firstColumn="0" w:lastColumn="0" w:oddVBand="0" w:evenVBand="0" w:oddHBand="1" w:evenHBand="0" w:firstRowFirstColumn="0" w:firstRowLastColumn="0" w:lastRowFirstColumn="0" w:lastRowLastColumn="0"/>
+            </w:pPr>
+            <w:r>
+              <w:t>Shutting down...</w:t>
             </w:r>
           </w:p>
         </w:tc>
@@ -5947,15 +6957,12 @@
       </w:tr>
     </w:tbl>
     <w:p/>
-    <w:p/>
-    <w:p/>
     <w:p>
       <w:pPr>
         <w:pStyle w:val="Heading1"/>
       </w:pPr>
-      <w:r>
-        <w:t>Source Code</w:t>
-      </w:r>
+      <w:bookmarkStart w:id="0" w:name="_GoBack"/>
+      <w:bookmarkEnd w:id="0"/>
     </w:p>
     <w:sectPr>
       <w:headerReference w:type="default" r:id="rId11"/>
@@ -6114,7 +7121,7 @@
                               <w:sz w:val="40"/>
                               <w:szCs w:val="40"/>
                             </w:rPr>
-                            <w:t>6</w:t>
+                            <w:t>9</w:t>
                           </w:r>
                           <w:r>
                             <w:rPr>
@@ -6200,7 +7207,7 @@
                         <w:sz w:val="40"/>
                         <w:szCs w:val="40"/>
                       </w:rPr>
-                      <w:t>6</w:t>
+                      <w:t>9</w:t>
                     </w:r>
                     <w:r>
                       <w:rPr>
@@ -6886,7 +7893,6 @@
     <w:next w:val="Normal"/>
     <w:link w:val="Heading3Char"/>
     <w:uiPriority w:val="9"/>
-    <w:semiHidden/>
     <w:unhideWhenUsed/>
     <w:qFormat/>
     <w:rsid w:val="00257310"/>
@@ -7274,7 +8280,6 @@
     <w:basedOn w:val="DefaultParagraphFont"/>
     <w:link w:val="Heading3"/>
     <w:uiPriority w:val="9"/>
-    <w:semiHidden/>
     <w:rsid w:val="00257310"/>
     <w:rPr>
       <w:rFonts w:asciiTheme="majorHAnsi" w:eastAsiaTheme="majorEastAsia" w:hAnsiTheme="majorHAnsi" w:cstheme="majorBidi"/>
@@ -7866,7 +8871,6 @@
     <w:next w:val="Normal"/>
     <w:link w:val="Heading3Char"/>
     <w:uiPriority w:val="9"/>
-    <w:semiHidden/>
     <w:unhideWhenUsed/>
     <w:qFormat/>
     <w:rsid w:val="00257310"/>
@@ -8254,7 +9258,6 @@
     <w:basedOn w:val="DefaultParagraphFont"/>
     <w:link w:val="Heading3"/>
     <w:uiPriority w:val="9"/>
-    <w:semiHidden/>
     <w:rsid w:val="00257310"/>
     <w:rPr>
       <w:rFonts w:asciiTheme="majorHAnsi" w:eastAsiaTheme="majorEastAsia" w:hAnsiTheme="majorHAnsi" w:cstheme="majorBidi"/>
@@ -8743,6 +9746,7 @@
     <w:rsid w:val="006B34CC"/>
     <w:rsid w:val="00AA38B8"/>
     <w:rsid w:val="00AB5DC9"/>
+    <w:rsid w:val="00E20247"/>
   </w:rsids>
   <m:mathPr>
     <m:mathFont m:val="Cambria Math"/>
@@ -9429,7 +10433,7 @@
 </file>
 
 <file path=customXml/itemProps1.xml><?xml version="1.0" encoding="utf-8"?>
-<ds:datastoreItem xmlns:ds="http://schemas.openxmlformats.org/officeDocument/2006/customXml" ds:itemID="{F54D94F9-966C-4C7F-8DAE-2E6A562D9F92}">
+<ds:datastoreItem xmlns:ds="http://schemas.openxmlformats.org/officeDocument/2006/customXml" ds:itemID="{4684F41C-013E-4C09-8CAD-9F63976BEA7A}">
   <ds:schemaRefs>
     <ds:schemaRef ds:uri="http://schemas.openxmlformats.org/officeDocument/2006/bibliography"/>
   </ds:schemaRefs>

</xml_diff>